<commit_message>
two files updated , 1 file added
</commit_message>
<xml_diff>
--- a/Use_cases.docx
+++ b/Use_cases.docx
@@ -977,14 +977,12 @@
         </w:rPr>
         <w:t xml:space="preserve"> </w:t>
       </w:r>
-      <w:bookmarkStart w:id="0" w:name="_GoBack"/>
       <w:r>
         <w:t>Accessing</w:t>
       </w:r>
       <w:r>
         <w:t xml:space="preserve"> an Individuals records</w:t>
       </w:r>
-      <w:bookmarkEnd w:id="0"/>
     </w:p>
     <w:p>
       <w:pPr>
@@ -1079,7 +1077,13 @@
         <w:t>access</w:t>
       </w:r>
       <w:r>
-        <w:t xml:space="preserve"> an individual’s records by clicking on the individuals record.</w:t>
+        <w:t xml:space="preserve"> an individual’s records by clicking on the individuals </w:t>
+      </w:r>
+      <w:r>
+        <w:t>profile</w:t>
+      </w:r>
+      <w:r>
+        <w:t>.</w:t>
       </w:r>
     </w:p>
     <w:p/>
@@ -1306,6 +1310,128 @@
     </w:p>
     <w:p/>
     <w:p/>
+    <w:p>
+      <w:r>
+        <w:rPr>
+          <w:b/>
+          <w:bCs/>
+        </w:rPr>
+        <w:t xml:space="preserve">Use case name : </w:t>
+      </w:r>
+      <w:r>
+        <w:rPr>
+          <w:b/>
+          <w:bCs/>
+        </w:rPr>
+        <w:t xml:space="preserve"> </w:t>
+      </w:r>
+      <w:r>
+        <w:t>Pulling up individuals records</w:t>
+      </w:r>
+    </w:p>
+    <w:p>
+      <w:pPr>
+        <w:rPr>
+          <w:b/>
+          <w:bCs/>
+        </w:rPr>
+      </w:pPr>
+      <w:r>
+        <w:rPr>
+          <w:b/>
+          <w:bCs/>
+        </w:rPr>
+        <w:t>Use case id:</w:t>
+      </w:r>
+      <w:r>
+        <w:rPr>
+          <w:b/>
+          <w:bCs/>
+        </w:rPr>
+        <w:t xml:space="preserve"> </w:t>
+      </w:r>
+      <w:r>
+        <w:t>UC</w:t>
+      </w:r>
+      <w:r>
+        <w:t>1</w:t>
+      </w:r>
+      <w:r>
+        <w:t>2</w:t>
+      </w:r>
+    </w:p>
+    <w:p>
+      <w:pPr>
+        <w:rPr>
+          <w:b/>
+          <w:bCs/>
+        </w:rPr>
+      </w:pPr>
+      <w:r>
+        <w:rPr>
+          <w:b/>
+          <w:bCs/>
+        </w:rPr>
+        <w:t>Primary Actor:</w:t>
+      </w:r>
+      <w:r>
+        <w:rPr>
+          <w:b/>
+          <w:bCs/>
+        </w:rPr>
+        <w:t xml:space="preserve"> </w:t>
+      </w:r>
+      <w:r>
+        <w:t>Medical Practitioner</w:t>
+      </w:r>
+    </w:p>
+    <w:p>
+      <w:pPr>
+        <w:rPr>
+          <w:b/>
+          <w:bCs/>
+        </w:rPr>
+      </w:pPr>
+      <w:r>
+        <w:rPr>
+          <w:b/>
+          <w:bCs/>
+        </w:rPr>
+        <w:t>Other participating actors:</w:t>
+      </w:r>
+      <w:r>
+        <w:t xml:space="preserve"> Database</w:t>
+      </w:r>
+    </w:p>
+    <w:p>
+      <w:r>
+        <w:rPr>
+          <w:b/>
+          <w:bCs/>
+        </w:rPr>
+        <w:t>Description</w:t>
+      </w:r>
+      <w:r>
+        <w:rPr>
+          <w:b/>
+          <w:bCs/>
+        </w:rPr>
+        <w:t xml:space="preserve"> </w:t>
+      </w:r>
+      <w:r>
+        <w:t xml:space="preserve">The Medical Practitioner would Scan the </w:t>
+      </w:r>
+      <w:proofErr w:type="spellStart"/>
+      <w:r>
+        <w:t>QrCode</w:t>
+      </w:r>
+      <w:proofErr w:type="spellEnd"/>
+      <w:r>
+        <w:t xml:space="preserve"> or enter the Unique Identification Number presented by the Client. This would display the individuals records awaiting update. </w:t>
+      </w:r>
+      <w:bookmarkStart w:id="0" w:name="_GoBack"/>
+      <w:bookmarkEnd w:id="0"/>
+    </w:p>
     <w:p/>
     <w:p/>
     <w:p/>

</xml_diff>